<commit_message>
working on intra/inter tables
</commit_message>
<xml_diff>
--- a/exploring-emmeans-plots.docx
+++ b/exploring-emmeans-plots.docx
@@ -2990,8 +2990,6 @@
           <w:bCs w:val="0"/>
         </w:rPr>
       </w:pPr>
-      <w:commentRangeStart w:id="1"/>
-      <w:commentRangeStart w:id="2"/>
       <w:r>
         <w:rPr>
           <w:b/>
@@ -2999,20 +2997,6 @@
         </w:rPr>
         <w:lastRenderedPageBreak/>
         <w:t>BLACK vs WHITE</w:t>
-      </w:r>
-      <w:commentRangeEnd w:id="1"/>
-      <w:r>
-        <w:rPr>
-          <w:rStyle w:val="CommentReference"/>
-        </w:rPr>
-        <w:commentReference w:id="1"/>
-      </w:r>
-      <w:commentRangeEnd w:id="2"/>
-      <w:r>
-        <w:rPr>
-          <w:rStyle w:val="CommentReference"/>
-        </w:rPr>
-        <w:commentReference w:id="2"/>
       </w:r>
     </w:p>
     <w:tbl>
@@ -3417,62 +3401,24 @@
       </w:r>
     </w:p>
   </w:comment>
-  <w:comment w:id="1" w:author="Hobbs-Murphy,Kayna" w:date="2022-09-29T16:51:00Z" w:initials="HM">
-    <w:p>
-      <w:pPr>
-        <w:pStyle w:val="CommentText"/>
-      </w:pPr>
-      <w:r>
-        <w:rPr>
-          <w:rStyle w:val="CommentReference"/>
-        </w:rPr>
-        <w:annotationRef/>
-      </w:r>
-      <w:r>
-        <w:t>Start here on illustrations</w:t>
-      </w:r>
-    </w:p>
-  </w:comment>
-  <w:comment w:id="2" w:author="Hobbs-Murphy,Kayna" w:date="2022-09-29T16:53:00Z" w:initials="HM">
-    <w:p>
-      <w:pPr>
-        <w:pStyle w:val="CommentText"/>
-      </w:pPr>
-      <w:r>
-        <w:rPr>
-          <w:rStyle w:val="CommentReference"/>
-        </w:rPr>
-        <w:annotationRef/>
-      </w:r>
-      <w:r>
-        <w:t>Change nd to nsd on all (no significant difference)</w:t>
-      </w:r>
-    </w:p>
-  </w:comment>
 </w:comments>
 </file>
 
 <file path=word/commentsExtended.xml><?xml version="1.0" encoding="utf-8"?>
 <w15:commentsEx xmlns:wpc="http://schemas.microsoft.com/office/word/2010/wordprocessingCanvas" xmlns:cx="http://schemas.microsoft.com/office/drawing/2014/chartex" xmlns:cx1="http://schemas.microsoft.com/office/drawing/2015/9/8/chartex" xmlns:cx2="http://schemas.microsoft.com/office/drawing/2015/10/21/chartex" xmlns:cx3="http://schemas.microsoft.com/office/drawing/2016/5/9/chartex" xmlns:cx4="http://schemas.microsoft.com/office/drawing/2016/5/10/chartex" xmlns:cx5="http://schemas.microsoft.com/office/drawing/2016/5/11/chartex" xmlns:cx6="http://schemas.microsoft.com/office/drawing/2016/5/12/chartex" xmlns:cx7="http://schemas.microsoft.com/office/drawing/2016/5/13/chartex" xmlns:cx8="http://schemas.microsoft.com/office/drawing/2016/5/14/chartex" xmlns:mc="http://schemas.openxmlformats.org/markup-compatibility/2006" xmlns:aink="http://schemas.microsoft.com/office/drawing/2016/ink" xmlns:am3d="http://schemas.microsoft.com/office/drawing/2017/model3d" xmlns:o="urn:schemas-microsoft-com:office:office" xmlns:oel="http://schemas.microsoft.com/office/2019/extlst" xmlns:r="http://schemas.openxmlformats.org/officeDocument/2006/relationships" xmlns:m="http://schemas.openxmlformats.org/officeDocument/2006/math" xmlns:v="urn:schemas-microsoft-com:vml" xmlns:wp14="http://schemas.microsoft.com/office/word/2010/wordprocessingDrawing" xmlns:wp="http://schemas.openxmlformats.org/drawingml/2006/wordprocessingDrawing" xmlns:w10="urn:schemas-microsoft-com:office:word" xmlns:w="http://schemas.openxmlformats.org/wordprocessingml/2006/main" xmlns:w14="http://schemas.microsoft.com/office/word/2010/wordml" xmlns:w15="http://schemas.microsoft.com/office/word/2012/wordml" xmlns:w16cex="http://schemas.microsoft.com/office/word/2018/wordml/cex" xmlns:w16cid="http://schemas.microsoft.com/office/word/2016/wordml/cid" xmlns:w16="http://schemas.microsoft.com/office/word/2018/wordml" xmlns:w16sdtdh="http://schemas.microsoft.com/office/word/2020/wordml/sdtdatahash" xmlns:w16se="http://schemas.microsoft.com/office/word/2015/wordml/symex" xmlns:wpg="http://schemas.microsoft.com/office/word/2010/wordprocessingGroup" xmlns:wpi="http://schemas.microsoft.com/office/word/2010/wordprocessingInk" xmlns:wne="http://schemas.microsoft.com/office/word/2006/wordml" xmlns:wps="http://schemas.microsoft.com/office/word/2010/wordprocessingShape" mc:Ignorable="w14 w15 w16se w16cid w16 w16cex w16sdtdh wp14">
   <w15:commentEx w15:paraId="344F4860" w15:done="0"/>
-  <w15:commentEx w15:paraId="6287A903" w15:done="0"/>
-  <w15:commentEx w15:paraId="55621459" w15:paraIdParent="6287A903" w15:done="0"/>
 </w15:commentsEx>
 </file>
 
 <file path=word/commentsExtensible.xml><?xml version="1.0" encoding="utf-8"?>
 <w16cex:commentsExtensible xmlns:wpc="http://schemas.microsoft.com/office/word/2010/wordprocessingCanvas" xmlns:cx="http://schemas.microsoft.com/office/drawing/2014/chartex" xmlns:cx1="http://schemas.microsoft.com/office/drawing/2015/9/8/chartex" xmlns:cx2="http://schemas.microsoft.com/office/drawing/2015/10/21/chartex" xmlns:cx3="http://schemas.microsoft.com/office/drawing/2016/5/9/chartex" xmlns:cx4="http://schemas.microsoft.com/office/drawing/2016/5/10/chartex" xmlns:cx5="http://schemas.microsoft.com/office/drawing/2016/5/11/chartex" xmlns:cx6="http://schemas.microsoft.com/office/drawing/2016/5/12/chartex" xmlns:cx7="http://schemas.microsoft.com/office/drawing/2016/5/13/chartex" xmlns:cx8="http://schemas.microsoft.com/office/drawing/2016/5/14/chartex" xmlns:mc="http://schemas.openxmlformats.org/markup-compatibility/2006" xmlns:aink="http://schemas.microsoft.com/office/drawing/2016/ink" xmlns:am3d="http://schemas.microsoft.com/office/drawing/2017/model3d" xmlns:o="urn:schemas-microsoft-com:office:office" xmlns:oel="http://schemas.microsoft.com/office/2019/extlst" xmlns:r="http://schemas.openxmlformats.org/officeDocument/2006/relationships" xmlns:m="http://schemas.openxmlformats.org/officeDocument/2006/math" xmlns:v="urn:schemas-microsoft-com:vml" xmlns:wp14="http://schemas.microsoft.com/office/word/2010/wordprocessingDrawing" xmlns:wp="http://schemas.openxmlformats.org/drawingml/2006/wordprocessingDrawing" xmlns:w10="urn:schemas-microsoft-com:office:word" xmlns:w="http://schemas.openxmlformats.org/wordprocessingml/2006/main" xmlns:w14="http://schemas.microsoft.com/office/word/2010/wordml" xmlns:w15="http://schemas.microsoft.com/office/word/2012/wordml" xmlns:w16cex="http://schemas.microsoft.com/office/word/2018/wordml/cex" xmlns:w16cid="http://schemas.microsoft.com/office/word/2016/wordml/cid" xmlns:w16="http://schemas.microsoft.com/office/word/2018/wordml" xmlns:w16sdtdh="http://schemas.microsoft.com/office/word/2020/wordml/sdtdatahash" xmlns:w16se="http://schemas.microsoft.com/office/word/2015/wordml/symex" xmlns:wpg="http://schemas.microsoft.com/office/word/2010/wordprocessingGroup" xmlns:wpi="http://schemas.microsoft.com/office/word/2010/wordprocessingInk" xmlns:wne="http://schemas.microsoft.com/office/word/2006/wordml" xmlns:wps="http://schemas.microsoft.com/office/word/2010/wordprocessingShape" mc:Ignorable="w14 w15 w16se w16cid w16 w16cex w16sdtdh wp14">
   <w16cex:commentExtensible w16cex:durableId="26E04C4A" w16cex:dateUtc="2022-09-29T22:54:00Z"/>
-  <w16cex:commentExtensible w16cex:durableId="26E04BA2" w16cex:dateUtc="2022-09-29T22:51:00Z"/>
-  <w16cex:commentExtensible w16cex:durableId="26E04BF4" w16cex:dateUtc="2022-09-29T22:53:00Z"/>
 </w16cex:commentsExtensible>
 </file>
 
 <file path=word/commentsIds.xml><?xml version="1.0" encoding="utf-8"?>
 <w16cid:commentsIds xmlns:wpc="http://schemas.microsoft.com/office/word/2010/wordprocessingCanvas" xmlns:cx="http://schemas.microsoft.com/office/drawing/2014/chartex" xmlns:cx1="http://schemas.microsoft.com/office/drawing/2015/9/8/chartex" xmlns:cx2="http://schemas.microsoft.com/office/drawing/2015/10/21/chartex" xmlns:cx3="http://schemas.microsoft.com/office/drawing/2016/5/9/chartex" xmlns:cx4="http://schemas.microsoft.com/office/drawing/2016/5/10/chartex" xmlns:cx5="http://schemas.microsoft.com/office/drawing/2016/5/11/chartex" xmlns:cx6="http://schemas.microsoft.com/office/drawing/2016/5/12/chartex" xmlns:cx7="http://schemas.microsoft.com/office/drawing/2016/5/13/chartex" xmlns:cx8="http://schemas.microsoft.com/office/drawing/2016/5/14/chartex" xmlns:mc="http://schemas.openxmlformats.org/markup-compatibility/2006" xmlns:aink="http://schemas.microsoft.com/office/drawing/2016/ink" xmlns:am3d="http://schemas.microsoft.com/office/drawing/2017/model3d" xmlns:o="urn:schemas-microsoft-com:office:office" xmlns:oel="http://schemas.microsoft.com/office/2019/extlst" xmlns:r="http://schemas.openxmlformats.org/officeDocument/2006/relationships" xmlns:m="http://schemas.openxmlformats.org/officeDocument/2006/math" xmlns:v="urn:schemas-microsoft-com:vml" xmlns:wp14="http://schemas.microsoft.com/office/word/2010/wordprocessingDrawing" xmlns:wp="http://schemas.openxmlformats.org/drawingml/2006/wordprocessingDrawing" xmlns:w10="urn:schemas-microsoft-com:office:word" xmlns:w="http://schemas.openxmlformats.org/wordprocessingml/2006/main" xmlns:w14="http://schemas.microsoft.com/office/word/2010/wordml" xmlns:w15="http://schemas.microsoft.com/office/word/2012/wordml" xmlns:w16cex="http://schemas.microsoft.com/office/word/2018/wordml/cex" xmlns:w16cid="http://schemas.microsoft.com/office/word/2016/wordml/cid" xmlns:w16="http://schemas.microsoft.com/office/word/2018/wordml" xmlns:w16sdtdh="http://schemas.microsoft.com/office/word/2020/wordml/sdtdatahash" xmlns:w16se="http://schemas.microsoft.com/office/word/2015/wordml/symex" xmlns:wpg="http://schemas.microsoft.com/office/word/2010/wordprocessingGroup" xmlns:wpi="http://schemas.microsoft.com/office/word/2010/wordprocessingInk" xmlns:wne="http://schemas.microsoft.com/office/word/2006/wordml" xmlns:wps="http://schemas.microsoft.com/office/word/2010/wordprocessingShape" mc:Ignorable="w14 w15 w16se w16cid w16 w16cex w16sdtdh wp14">
   <w16cid:commentId w16cid:paraId="344F4860" w16cid:durableId="26E04C4A"/>
-  <w16cid:commentId w16cid:paraId="6287A903" w16cid:durableId="26E04BA2"/>
-  <w16cid:commentId w16cid:paraId="55621459" w16cid:durableId="26E04BF4"/>
 </w16cid:commentsIds>
 </file>
 

</xml_diff>